<commit_message>
Finish up a rough draft of the first essay
</commit_message>
<xml_diff>
--- a/part one essay.docx
+++ b/part one essay.docx
@@ -655,6 +655,7 @@
           <w:szCs w:val="40"/>
           <w:lang w:eastAsia="en-NZ"/>
         </w:rPr>
+        <w:lastRenderedPageBreak/>
         <w:t>Domain</w:t>
       </w:r>
     </w:p>
@@ -775,7 +776,39 @@
         <w:rPr>
           <w:lang w:eastAsia="en-NZ"/>
         </w:rPr>
-        <w:t xml:space="preserve">This domain requires an easy to understand but flexible language to sit as a translation layer between input controllers and output controllers.  This language needs to allow the user to easily write scripts that can handle user input, and then forward that to another device such as a virtual controller or keyboard. </w:t>
+        <w:t xml:space="preserve">This project uses the </w:t>
+      </w:r>
+      <w:proofErr w:type="spellStart"/>
+      <w:r>
+        <w:rPr>
+          <w:lang w:eastAsia="en-NZ"/>
+        </w:rPr>
+        <w:t>lua</w:t>
+      </w:r>
+      <w:proofErr w:type="spellEnd"/>
+      <w:r>
+        <w:rPr>
+          <w:lang w:eastAsia="en-NZ"/>
+        </w:rPr>
+        <w:t xml:space="preserve"> scripting framework to provide a simple scripting framework that can be extended to provide any response to an incoming request. Scripting provides the ability for a user t</w:t>
+      </w:r>
+      <w:r>
+        <w:rPr>
+          <w:lang w:eastAsia="en-NZ"/>
+        </w:rPr>
+        <w:t>o</w:t>
+      </w:r>
+      <w:r>
+        <w:rPr>
+          <w:lang w:eastAsia="en-NZ"/>
+        </w:rPr>
+        <w:t xml:space="preserve"> write a series of scripts that bind together different actions, without the requirement of compiling, to make it easy to change scripts or write many scripts. A good scripting language</w:t>
+      </w:r>
+      <w:r>
+        <w:rPr>
+          <w:lang w:eastAsia="en-NZ"/>
+        </w:rPr>
+        <w:t xml:space="preserve"> requires an easy to understand but flexible language to sit as a translation layer between input controllers and output controllers.  This language needs to allow the user to easily write scripts that can handle user input, and then forward that to another device such as a virtual controller or keyboard. </w:t>
       </w:r>
       <w:r>
         <w:rPr>
@@ -794,6 +827,26 @@
           <w:lang w:eastAsia="en-NZ"/>
         </w:rPr>
         <w:t xml:space="preserve"> talking to virtual devices.</w:t>
+      </w:r>
+      <w:r>
+        <w:rPr>
+          <w:lang w:eastAsia="en-NZ"/>
+        </w:rPr>
+        <w:t xml:space="preserve"> One caveat of this system is that scripts tend to run slower than compiled code. </w:t>
+      </w:r>
+      <w:proofErr w:type="gramStart"/>
+      <w:r>
+        <w:rPr>
+          <w:lang w:eastAsia="en-NZ"/>
+        </w:rPr>
+        <w:t>However</w:t>
+      </w:r>
+      <w:proofErr w:type="gramEnd"/>
+      <w:r>
+        <w:rPr>
+          <w:lang w:eastAsia="en-NZ"/>
+        </w:rPr>
+        <w:t xml:space="preserve"> in this case the scripts are simple enough that this does not end up being an issue.</w:t>
       </w:r>
     </w:p>
     <w:p>
@@ -817,9 +870,42 @@
           <w:szCs w:val="28"/>
           <w:lang w:eastAsia="en-NZ"/>
         </w:rPr>
-        <w:lastRenderedPageBreak/>
         <w:t>Device Emulation and Device Interfacing</w:t>
       </w:r>
+    </w:p>
+    <w:p>
+      <w:pPr>
+        <w:rPr>
+          <w:lang w:eastAsia="en-NZ"/>
+        </w:rPr>
+      </w:pPr>
+      <w:r>
+        <w:rPr>
+          <w:lang w:eastAsia="en-NZ"/>
+        </w:rPr>
+        <w:t>Device emulation gives us the ability to interface with many applications without directly targeting them. For example, we can create a virtual game controller, and then talk to any game that supports controllers, without specifically writing something for a specific game.</w:t>
+      </w:r>
+      <w:r>
+        <w:rPr>
+          <w:lang w:eastAsia="en-NZ"/>
+        </w:rPr>
+        <w:t xml:space="preserve"> </w:t>
+      </w:r>
+    </w:p>
+    <w:p>
+      <w:pPr>
+        <w:rPr>
+          <w:lang w:eastAsia="en-NZ"/>
+        </w:rPr>
+      </w:pPr>
+      <w:r>
+        <w:rPr>
+          <w:lang w:eastAsia="en-NZ"/>
+        </w:rPr>
+        <w:t>Device interfacing allows us to get data from real-world hardware, and pass that through to our scripts. This means we can directly map between a real and virtual controller, or even map a controller to a keyboard. For example, one could use this to make their gamepad  control the keyboard if their game does not support keyboard input, or even combine two real controllers into one virtual controller as many games do not support multiple controllers.</w:t>
+      </w:r>
+      <w:bookmarkStart w:id="0" w:name="_GoBack"/>
+      <w:bookmarkEnd w:id="0"/>
     </w:p>
     <w:p>
       <w:pPr>
@@ -906,6 +992,7 @@
         <w:rPr>
           <w:noProof/>
         </w:rPr>
+        <w:lastRenderedPageBreak/>
         <mc:AlternateContent>
           <mc:Choice Requires="wps">
             <w:drawing>
@@ -956,24 +1043,14 @@
                             <w:r>
                               <w:t xml:space="preserve">Figure </w:t>
                             </w:r>
-                            <w:r>
-                              <w:fldChar w:fldCharType="begin"/>
-                            </w:r>
-                            <w:r>
-                              <w:instrText xml:space="preserve"> SEQ Figure \* ARABIC </w:instrText>
-                            </w:r>
-                            <w:r>
-                              <w:fldChar w:fldCharType="separate"/>
-                            </w:r>
-                            <w:r>
-                              <w:rPr>
-                                <w:noProof/>
-                              </w:rPr>
-                              <w:t>1</w:t>
-                            </w:r>
-                            <w:r>
-                              <w:fldChar w:fldCharType="end"/>
-                            </w:r>
+                            <w:fldSimple w:instr=" SEQ Figure \* ARABIC ">
+                              <w:r>
+                                <w:rPr>
+                                  <w:noProof/>
+                                </w:rPr>
+                                <w:t>1</w:t>
+                              </w:r>
+                            </w:fldSimple>
                             <w:r>
                               <w:t xml:space="preserve"> – </w:t>
                             </w:r>
@@ -1022,24 +1099,14 @@
                       <w:r>
                         <w:t xml:space="preserve">Figure </w:t>
                       </w:r>
-                      <w:r>
-                        <w:fldChar w:fldCharType="begin"/>
-                      </w:r>
-                      <w:r>
-                        <w:instrText xml:space="preserve"> SEQ Figure \* ARABIC </w:instrText>
-                      </w:r>
-                      <w:r>
-                        <w:fldChar w:fldCharType="separate"/>
-                      </w:r>
-                      <w:r>
-                        <w:rPr>
-                          <w:noProof/>
-                        </w:rPr>
-                        <w:t>1</w:t>
-                      </w:r>
-                      <w:r>
-                        <w:fldChar w:fldCharType="end"/>
-                      </w:r>
+                      <w:fldSimple w:instr=" SEQ Figure \* ARABIC ">
+                        <w:r>
+                          <w:rPr>
+                            <w:noProof/>
+                          </w:rPr>
+                          <w:t>1</w:t>
+                        </w:r>
+                      </w:fldSimple>
                       <w:r>
                         <w:t xml:space="preserve"> – </w:t>
                       </w:r>
@@ -1063,6 +1130,7 @@
       <w:r>
         <w:rPr>
           <w:rFonts w:ascii="Arial" w:eastAsia="Times New Roman" w:hAnsi="Arial" w:cs="Arial"/>
+          <w:noProof/>
           <w:color w:val="434343"/>
           <w:sz w:val="28"/>
           <w:szCs w:val="28"/>
@@ -1181,21 +1249,27 @@
         <w:rPr>
           <w:lang w:eastAsia="en-NZ"/>
         </w:rPr>
-        <w:t xml:space="preserve"> API, which </w:t>
-      </w:r>
-      <w:proofErr w:type="spellStart"/>
-      <w:r>
-        <w:rPr>
-          <w:lang w:eastAsia="en-NZ"/>
-        </w:rPr>
-        <w:t>WeJoy</w:t>
-      </w:r>
-      <w:proofErr w:type="spellEnd"/>
-      <w:r>
-        <w:rPr>
-          <w:lang w:eastAsia="en-NZ"/>
-        </w:rPr>
-        <w:t xml:space="preserve"> polls for joystick updates. After this, the event loop thread calls a method in the user defined </w:t>
+        <w:t xml:space="preserve"> API, whic</w:t>
+      </w:r>
+      <w:r>
+        <w:rPr>
+          <w:lang w:eastAsia="en-NZ"/>
+        </w:rPr>
+        <w:t>h the event loop thread polls for updates.</w:t>
+      </w:r>
+    </w:p>
+    <w:p>
+      <w:pPr>
+        <w:jc w:val="both"/>
+        <w:rPr>
+          <w:lang w:eastAsia="en-NZ"/>
+        </w:rPr>
+      </w:pPr>
+      <w:r>
+        <w:rPr>
+          <w:lang w:eastAsia="en-NZ"/>
+        </w:rPr>
+        <w:t xml:space="preserve">When the event loop thread receives an event, it calls a function in the user script through </w:t>
       </w:r>
       <w:proofErr w:type="spellStart"/>
       <w:r>
@@ -1209,7 +1283,7 @@
         <w:rPr>
           <w:lang w:eastAsia="en-NZ"/>
         </w:rPr>
-        <w:t xml:space="preserve"> script, dependant on what button / axis on which joystick it received an input for. This user script then runs user defined code, which can call a method in our </w:t>
+        <w:t xml:space="preserve">, and then the user is responsible for calling a function in the </w:t>
       </w:r>
       <w:proofErr w:type="spellStart"/>
       <w:r>
@@ -1223,35 +1297,105 @@
         <w:rPr>
           <w:lang w:eastAsia="en-NZ"/>
         </w:rPr>
-        <w:t xml:space="preserve"> handler, which will then forward that request to </w:t>
-      </w:r>
-      <w:proofErr w:type="spellStart"/>
-      <w:r>
-        <w:rPr>
-          <w:lang w:eastAsia="en-NZ"/>
-        </w:rPr>
-        <w:t>SUInput</w:t>
-      </w:r>
-      <w:proofErr w:type="spellEnd"/>
-      <w:r>
-        <w:rPr>
-          <w:lang w:eastAsia="en-NZ"/>
-        </w:rPr>
-        <w:t xml:space="preserve">, which forwards it to </w:t>
-      </w:r>
-      <w:proofErr w:type="spellStart"/>
-      <w:r>
-        <w:rPr>
-          <w:lang w:eastAsia="en-NZ"/>
-        </w:rPr>
-        <w:t>UInput</w:t>
-      </w:r>
-      <w:proofErr w:type="spellEnd"/>
-      <w:r>
-        <w:rPr>
-          <w:lang w:eastAsia="en-NZ"/>
-        </w:rPr>
-        <w:t>, and then it will control either a virtual keyboard or any number of virtual joysticks, depending on what the user specified.</w:t>
+        <w:t xml:space="preserve"> handler if they would like to control a virtual keyboard or joystick from their program. </w:t>
+      </w:r>
+    </w:p>
+    <w:p>
+      <w:pPr>
+        <w:jc w:val="both"/>
+        <w:rPr>
+          <w:lang w:eastAsia="en-NZ"/>
+        </w:rPr>
+      </w:pPr>
+      <w:r>
+        <w:rPr>
+          <w:lang w:eastAsia="en-NZ"/>
+        </w:rPr>
+        <w:t xml:space="preserve">If the </w:t>
+      </w:r>
+      <w:proofErr w:type="spellStart"/>
+      <w:r>
+        <w:rPr>
+          <w:lang w:eastAsia="en-NZ"/>
+        </w:rPr>
+        <w:t>lua</w:t>
+      </w:r>
+      <w:proofErr w:type="spellEnd"/>
+      <w:r>
+        <w:rPr>
+          <w:lang w:eastAsia="en-NZ"/>
+        </w:rPr>
+        <w:t xml:space="preserve"> handler needs to control a virtual keyboard, it does this through </w:t>
+      </w:r>
+      <w:proofErr w:type="spellStart"/>
+      <w:r>
+        <w:rPr>
+          <w:lang w:eastAsia="en-NZ"/>
+        </w:rPr>
+        <w:t>suinput</w:t>
+      </w:r>
+      <w:proofErr w:type="spellEnd"/>
+      <w:r>
+        <w:rPr>
+          <w:lang w:eastAsia="en-NZ"/>
+        </w:rPr>
+        <w:t xml:space="preserve">. </w:t>
+      </w:r>
+      <w:proofErr w:type="spellStart"/>
+      <w:r>
+        <w:rPr>
+          <w:lang w:eastAsia="en-NZ"/>
+        </w:rPr>
+        <w:t>Suinput</w:t>
+      </w:r>
+      <w:proofErr w:type="spellEnd"/>
+      <w:r>
+        <w:rPr>
+          <w:lang w:eastAsia="en-NZ"/>
+        </w:rPr>
+        <w:t xml:space="preserve"> then tells </w:t>
+      </w:r>
+      <w:proofErr w:type="spellStart"/>
+      <w:r>
+        <w:rPr>
+          <w:lang w:eastAsia="en-NZ"/>
+        </w:rPr>
+        <w:t>uinput</w:t>
+      </w:r>
+      <w:proofErr w:type="spellEnd"/>
+      <w:r>
+        <w:rPr>
+          <w:lang w:eastAsia="en-NZ"/>
+        </w:rPr>
+        <w:t xml:space="preserve"> what change we would like to make to the keyboard and </w:t>
+      </w:r>
+      <w:proofErr w:type="spellStart"/>
+      <w:r>
+        <w:rPr>
+          <w:lang w:eastAsia="en-NZ"/>
+        </w:rPr>
+        <w:t>uinput</w:t>
+      </w:r>
+      <w:proofErr w:type="spellEnd"/>
+      <w:r>
+        <w:rPr>
+          <w:lang w:eastAsia="en-NZ"/>
+        </w:rPr>
+        <w:t xml:space="preserve"> changes the state of the virtual keyboard. This also applies to adjusting a virtual joystick, only a different method is called from </w:t>
+      </w:r>
+      <w:proofErr w:type="spellStart"/>
+      <w:r>
+        <w:rPr>
+          <w:lang w:eastAsia="en-NZ"/>
+        </w:rPr>
+        <w:t>lua</w:t>
+      </w:r>
+      <w:proofErr w:type="spellEnd"/>
+      <w:r>
+        <w:rPr>
+          <w:lang w:eastAsia="en-NZ"/>
+        </w:rPr>
+        <w:t>.</w:t>
       </w:r>
     </w:p>
     <w:p>
@@ -1613,7 +1757,19 @@
         <w:rPr>
           <w:lang w:eastAsia="en-NZ"/>
         </w:rPr>
-        <w:t xml:space="preserve">ffected and what the effected input was set to. </w:t>
+        <w:t xml:space="preserve">ffected and what the </w:t>
+      </w:r>
+      <w:r>
+        <w:rPr>
+          <w:lang w:eastAsia="en-NZ"/>
+        </w:rPr>
+        <w:t>a</w:t>
+      </w:r>
+      <w:r>
+        <w:rPr>
+          <w:lang w:eastAsia="en-NZ"/>
+        </w:rPr>
+        <w:t xml:space="preserve">ffected input was set to. </w:t>
       </w:r>
     </w:p>
     <w:p>
@@ -1654,7 +1810,14 @@
         <w:rPr>
           <w:lang w:eastAsia="en-NZ"/>
         </w:rPr>
-        <w:t xml:space="preserve"> data structure that stores information about user defined virtual devices. A </w:t>
+        <w:t xml:space="preserve"> data </w:t>
+      </w:r>
+      <w:r>
+        <w:rPr>
+          <w:lang w:eastAsia="en-NZ"/>
+        </w:rPr>
+        <w:lastRenderedPageBreak/>
+        <w:t xml:space="preserve">structure that stores information about user defined virtual devices. A </w:t>
       </w:r>
       <w:proofErr w:type="spellStart"/>
       <w:r>
@@ -1670,36 +1833,30 @@
         </w:rPr>
         <w:t xml:space="preserve"> stores the </w:t>
       </w:r>
-      <w:proofErr w:type="gramStart"/>
-      <w:r>
-        <w:rPr>
-          <w:lang w:eastAsia="en-NZ"/>
-        </w:rPr>
-        <w:t>amount</w:t>
-      </w:r>
-      <w:proofErr w:type="gramEnd"/>
-      <w:r>
-        <w:rPr>
-          <w:lang w:eastAsia="en-NZ"/>
-        </w:rPr>
-        <w:t xml:space="preserve"> of buttons and the amount of axes that a virtual device has. </w:t>
-      </w:r>
-    </w:p>
-    <w:p>
-      <w:pPr>
-        <w:rPr>
-          <w:lang w:eastAsia="en-NZ"/>
-        </w:rPr>
-      </w:pPr>
-      <w:bookmarkStart w:id="0" w:name="_GoBack"/>
-      <w:bookmarkEnd w:id="0"/>
-    </w:p>
-    <w:p>
-      <w:pPr>
-        <w:rPr>
-          <w:lang w:eastAsia="en-NZ"/>
-        </w:rPr>
-      </w:pPr>
+      <w:r>
+        <w:rPr>
+          <w:lang w:eastAsia="en-NZ"/>
+        </w:rPr>
+        <w:t>number</w:t>
+      </w:r>
+      <w:r>
+        <w:rPr>
+          <w:lang w:eastAsia="en-NZ"/>
+        </w:rPr>
+        <w:t xml:space="preserve"> of buttons and the </w:t>
+      </w:r>
+      <w:r>
+        <w:rPr>
+          <w:lang w:eastAsia="en-NZ"/>
+        </w:rPr>
+        <w:t>number</w:t>
+      </w:r>
+      <w:r>
+        <w:rPr>
+          <w:lang w:eastAsia="en-NZ"/>
+        </w:rPr>
+        <w:t xml:space="preserve"> of axes that a virtual device has. </w:t>
+      </w:r>
     </w:p>
     <w:p>
       <w:pPr>
@@ -2588,6 +2745,7 @@
   <w:style w:type="character" w:default="1" w:styleId="DefaultParagraphFont">
     <w:name w:val="Default Paragraph Font"/>
     <w:uiPriority w:val="1"/>
+    <w:semiHidden/>
     <w:unhideWhenUsed/>
   </w:style>
   <w:style w:type="table" w:default="1" w:styleId="TableNormal">
@@ -3172,7 +3330,7 @@
 </file>
 
 <file path=customXml/itemProps1.xml><?xml version="1.0" encoding="utf-8"?>
-<ds:datastoreItem xmlns:ds="http://schemas.openxmlformats.org/officeDocument/2006/customXml" ds:itemID="{6AE77332-FFFD-4B14-854D-45088A83E03B}">
+<ds:datastoreItem xmlns:ds="http://schemas.openxmlformats.org/officeDocument/2006/customXml" ds:itemID="{0E02CDE7-5922-408C-8822-FA4F13B99693}">
   <ds:schemaRefs>
     <ds:schemaRef ds:uri="http://schemas.openxmlformats.org/officeDocument/2006/bibliography"/>
   </ds:schemaRefs>

</xml_diff>